<commit_message>
update resume, remove Phone & email
</commit_message>
<xml_diff>
--- a/resume_docs/Resume_new.docx
+++ b/resume_docs/Resume_new.docx
@@ -1,6 +1,6 @@
 
 <file path=word/document.xml><?xml version="1.0" encoding="utf-8"?>
-<w:document xmlns:wpc="http://schemas.microsoft.com/office/word/2010/wordprocessingCanvas" xmlns:mc="http://schemas.openxmlformats.org/markup-compatibility/2006" xmlns:o="urn:schemas-microsoft-com:office:office" xmlns:r="http://schemas.openxmlformats.org/officeDocument/2006/relationships" xmlns:m="http://schemas.openxmlformats.org/officeDocument/2006/math" xmlns:v="urn:schemas-microsoft-com:vml" xmlns:wp14="http://schemas.microsoft.com/office/word/2010/wordprocessingDrawing" xmlns:wp="http://schemas.openxmlformats.org/drawingml/2006/wordprocessingDrawing" xmlns:w10="urn:schemas-microsoft-com:office:word" xmlns:w="http://schemas.openxmlformats.org/wordprocessingml/2006/main" xmlns:w14="http://schemas.microsoft.com/office/word/2010/wordml" xmlns:w15="http://schemas.microsoft.com/office/word/2012/wordml" xmlns:wpg="http://schemas.microsoft.com/office/word/2010/wordprocessingGroup" xmlns:wpi="http://schemas.microsoft.com/office/word/2010/wordprocessingInk" xmlns:wne="http://schemas.microsoft.com/office/word/2006/wordml" xmlns:wps="http://schemas.microsoft.com/office/word/2010/wordprocessingShape" mc:Ignorable="w14 w15 wp14">
+<w:document xmlns:wpc="http://schemas.microsoft.com/office/word/2010/wordprocessingCanvas" xmlns:cx="http://schemas.microsoft.com/office/drawing/2014/chartex" xmlns:mc="http://schemas.openxmlformats.org/markup-compatibility/2006" xmlns:o="urn:schemas-microsoft-com:office:office" xmlns:r="http://schemas.openxmlformats.org/officeDocument/2006/relationships" xmlns:m="http://schemas.openxmlformats.org/officeDocument/2006/math" xmlns:v="urn:schemas-microsoft-com:vml" xmlns:wp14="http://schemas.microsoft.com/office/word/2010/wordprocessingDrawing" xmlns:wp="http://schemas.openxmlformats.org/drawingml/2006/wordprocessingDrawing" xmlns:w10="urn:schemas-microsoft-com:office:word" xmlns:w="http://schemas.openxmlformats.org/wordprocessingml/2006/main" xmlns:w14="http://schemas.microsoft.com/office/word/2010/wordml" xmlns:w15="http://schemas.microsoft.com/office/word/2012/wordml" xmlns:w16se="http://schemas.microsoft.com/office/word/2015/wordml/symex" xmlns:wpg="http://schemas.microsoft.com/office/word/2010/wordprocessingGroup" xmlns:wpi="http://schemas.microsoft.com/office/word/2010/wordprocessingInk" xmlns:wne="http://schemas.microsoft.com/office/word/2006/wordml" xmlns:wps="http://schemas.microsoft.com/office/word/2010/wordprocessingShape" mc:Ignorable="w14 w15 w16se wp14">
   <w:body>
     <w:p>
       <w:pPr>
@@ -22,8 +22,8 @@
     <w:p>
       <w:pPr>
         <w:rPr>
-          <w:b/>
           <w:color w:val="000000" w:themeColor="text1"/>
+          <w:sz w:val="16"/>
         </w:rPr>
       </w:pPr>
       <w:r>
@@ -90,11 +90,25 @@
           <w:color w:val="3E7BBE"/>
         </w:rPr>
         <w:tab/>
-        <w:t xml:space="preserve">    </w:t>
+        <w:t xml:space="preserve">   </w:t>
       </w:r>
       <w:r>
-        <w:t>kaushiknishchay@gmail.com</w:t>
+        <w:rPr>
+          <w:b/>
+          <w:color w:val="000000" w:themeColor="text1"/>
+        </w:rPr>
+        <w:t xml:space="preserve"> </w:t>
       </w:r>
+      <w:hyperlink r:id="rId8" w:history="1">
+        <w:r>
+          <w:rPr>
+            <w:rStyle w:val="Hyperlink"/>
+            <w:color w:val="000000" w:themeColor="text1"/>
+            <w:u w:val="none"/>
+          </w:rPr>
+          <w:t>kaushiknishchay@gmail.com</w:t>
+        </w:r>
+      </w:hyperlink>
       <w:r>
         <w:t xml:space="preserve"> </w:t>
       </w:r>
@@ -106,6 +120,7 @@
       <w:r>
         <w:rPr>
           <w:noProof/>
+          <w:lang w:val="en-IN" w:eastAsia="en-IN"/>
         </w:rPr>
         <mc:AlternateContent>
           <mc:Choice Requires="wps">
@@ -249,18 +264,7 @@
                 <w:sz w:val="24"/>
                 <w:szCs w:val="24"/>
               </w:rPr>
-              <w:t>Softwar</w:t>
-            </w:r>
-            <w:bookmarkStart w:id="0" w:name="_GoBack"/>
-            <w:bookmarkEnd w:id="0"/>
-            <w:r>
-              <w:rPr>
-                <w:b/>
-                <w:color w:val="2F5496" w:themeColor="accent5" w:themeShade="BF"/>
-                <w:sz w:val="24"/>
-                <w:szCs w:val="24"/>
-              </w:rPr>
-              <w:t xml:space="preserve">e Development Engineer </w:t>
+              <w:t xml:space="preserve">Software Development Engineer </w:t>
             </w:r>
             <w:r>
               <w:rPr>
@@ -340,7 +344,7 @@
               <w:spacing w:before="120" w:line="276" w:lineRule="auto"/>
             </w:pPr>
             <w:r>
-              <w:t>Works on the HackerRank for Work codebase</w:t>
+              <w:t>Work closely with Product to build a better UI/X</w:t>
             </w:r>
           </w:p>
           <w:p>
@@ -353,7 +357,7 @@
               <w:spacing w:before="120" w:line="276" w:lineRule="auto"/>
             </w:pPr>
             <w:r>
-              <w:t>Works on creating UIs using React, Backbone &amp; CoffeeScript</w:t>
+              <w:t>Use the feedback provided by users to improve UI/X</w:t>
             </w:r>
           </w:p>
           <w:p>
@@ -366,7 +370,10 @@
               <w:spacing w:before="120" w:line="276" w:lineRule="auto"/>
             </w:pPr>
             <w:r>
-              <w:t>Explored Theia IDE source code to build extensions as per the business need</w:t>
+              <w:t>Added support for Projects Question type on Codepair</w:t>
+            </w:r>
+            <w:r>
+              <w:t xml:space="preserve"> and implemented screen-sharing feature</w:t>
             </w:r>
           </w:p>
           <w:p>
@@ -379,34 +386,7 @@
               <w:spacing w:before="120" w:line="276" w:lineRule="auto"/>
             </w:pPr>
             <w:r>
-              <w:t>Responsible</w:t>
-            </w:r>
-            <w:r>
-              <w:t xml:space="preserve"> </w:t>
-            </w:r>
-            <w:r>
-              <w:t>for handling</w:t>
-            </w:r>
-            <w:r>
-              <w:t xml:space="preserve"> all</w:t>
-            </w:r>
-            <w:r>
-              <w:t xml:space="preserve"> the </w:t>
-            </w:r>
-            <w:r>
-              <w:t xml:space="preserve">Frontend </w:t>
-            </w:r>
-            <w:r>
-              <w:t>requirements</w:t>
-            </w:r>
-            <w:r>
-              <w:t xml:space="preserve"> </w:t>
-            </w:r>
-            <w:r>
-              <w:t>in</w:t>
-            </w:r>
-            <w:r>
-              <w:t xml:space="preserve"> the team</w:t>
+              <w:t>Added support for Projects Question type on the react based candidate UI to help migrate 100% of traffic to the newer UI</w:t>
             </w:r>
           </w:p>
           <w:p>
@@ -419,7 +399,16 @@
               <w:spacing w:before="120" w:line="276" w:lineRule="auto"/>
             </w:pPr>
             <w:r>
-              <w:t>Built PoCs using various technologies for verifying business requirements</w:t>
+              <w:t>Migrated a microservice to</w:t>
+            </w:r>
+            <w:r>
+              <w:t xml:space="preserve"> use</w:t>
+            </w:r>
+            <w:r>
+              <w:t xml:space="preserve"> helm based d</w:t>
+            </w:r>
+            <w:r>
+              <w:t>eployment</w:t>
             </w:r>
           </w:p>
           <w:p>
@@ -432,11 +421,296 @@
               <w:spacing w:before="120" w:line="276" w:lineRule="auto"/>
             </w:pPr>
             <w:r>
+              <w:t>Helped in migration of the Web IDE to Theia</w:t>
+            </w:r>
+          </w:p>
+          <w:p>
+            <w:pPr>
+              <w:pStyle w:val="ListParagraph"/>
+              <w:numPr>
+                <w:ilvl w:val="0"/>
+                <w:numId w:val="12"/>
+              </w:numPr>
+              <w:spacing w:before="120" w:line="276" w:lineRule="auto"/>
+            </w:pPr>
+            <w:r>
+              <w:t>Work</w:t>
+            </w:r>
+            <w:r>
+              <w:t xml:space="preserve"> on </w:t>
+            </w:r>
+            <w:r>
+              <w:t>various other technologies e.g., NodeJS, PHP, Ruby, Backbone, CoffeeScript when required</w:t>
+            </w:r>
+          </w:p>
+          <w:p>
+            <w:pPr>
+              <w:pStyle w:val="ListParagraph"/>
+              <w:numPr>
+                <w:ilvl w:val="0"/>
+                <w:numId w:val="12"/>
+              </w:numPr>
+              <w:spacing w:before="120" w:line="276" w:lineRule="auto"/>
+            </w:pPr>
+            <w:r>
+              <w:t xml:space="preserve">Explored Theia IDE source code to build </w:t>
+            </w:r>
+            <w:r>
+              <w:t xml:space="preserve">various </w:t>
+            </w:r>
+            <w:r>
+              <w:t>extensions as per the business need</w:t>
+            </w:r>
+          </w:p>
+          <w:p>
+            <w:pPr>
+              <w:pStyle w:val="ListParagraph"/>
+              <w:numPr>
+                <w:ilvl w:val="0"/>
+                <w:numId w:val="12"/>
+              </w:numPr>
+              <w:spacing w:before="120" w:line="276" w:lineRule="auto"/>
+            </w:pPr>
+            <w:r>
+              <w:t>Responsible</w:t>
+            </w:r>
+            <w:r>
+              <w:t xml:space="preserve"> </w:t>
+            </w:r>
+            <w:r>
+              <w:t>for handling</w:t>
+            </w:r>
+            <w:r>
+              <w:t xml:space="preserve"> all</w:t>
+            </w:r>
+            <w:r>
+              <w:t xml:space="preserve"> the </w:t>
+            </w:r>
+            <w:r>
+              <w:t xml:space="preserve">Frontend </w:t>
+            </w:r>
+            <w:r>
+              <w:t>requirements</w:t>
+            </w:r>
+            <w:r>
+              <w:t xml:space="preserve"> </w:t>
+            </w:r>
+            <w:r>
+              <w:t>in</w:t>
+            </w:r>
+            <w:r>
+              <w:t xml:space="preserve"> the team</w:t>
+            </w:r>
+          </w:p>
+          <w:p>
+            <w:pPr>
+              <w:pStyle w:val="ListParagraph"/>
+              <w:numPr>
+                <w:ilvl w:val="0"/>
+                <w:numId w:val="12"/>
+              </w:numPr>
+              <w:spacing w:before="120" w:line="276" w:lineRule="auto"/>
+            </w:pPr>
+            <w:r>
+              <w:t>Built PoCs using various technologies for verifying business requirements</w:t>
+            </w:r>
+          </w:p>
+          <w:p>
+            <w:pPr>
+              <w:pStyle w:val="ListParagraph"/>
+              <w:numPr>
+                <w:ilvl w:val="0"/>
+                <w:numId w:val="12"/>
+              </w:numPr>
+              <w:spacing w:before="120" w:line="276" w:lineRule="auto"/>
+            </w:pPr>
+            <w:r>
               <w:t>Integration of analytics using GA 360 and Helped other teams</w:t>
             </w:r>
             <w:r>
               <w:t xml:space="preserve"> with it</w:t>
             </w:r>
+          </w:p>
+        </w:tc>
+      </w:tr>
+      <w:tr>
+        <w:trPr>
+          <w:trHeight w:val="201"/>
+        </w:trPr>
+        <w:tc>
+          <w:tcPr>
+            <w:tcW w:w="5103" w:type="dxa"/>
+            <w:gridSpan w:val="2"/>
+            <w:vAlign w:val="center"/>
+          </w:tcPr>
+          <w:p>
+            <w:pPr>
+              <w:spacing w:line="276" w:lineRule="auto"/>
+              <w:rPr>
+                <w:b/>
+                <w:color w:val="2F5496" w:themeColor="accent5" w:themeShade="BF"/>
+              </w:rPr>
+            </w:pPr>
+          </w:p>
+        </w:tc>
+      </w:tr>
+      <w:tr>
+        <w:trPr>
+          <w:trHeight w:val="448"/>
+        </w:trPr>
+        <w:tc>
+          <w:tcPr>
+            <w:tcW w:w="5103" w:type="dxa"/>
+            <w:gridSpan w:val="2"/>
+            <w:vAlign w:val="center"/>
+          </w:tcPr>
+          <w:p>
+            <w:pPr>
+              <w:spacing w:line="276" w:lineRule="auto"/>
+              <w:rPr>
+                <w:b/>
+                <w:color w:val="2F5496" w:themeColor="accent5" w:themeShade="BF"/>
+              </w:rPr>
+            </w:pPr>
+            <w:r>
+              <w:rPr>
+                <w:b/>
+                <w:color w:val="2F5496" w:themeColor="accent5" w:themeShade="BF"/>
+                <w:sz w:val="24"/>
+                <w:szCs w:val="24"/>
+              </w:rPr>
+              <w:t xml:space="preserve">Software </w:t>
+            </w:r>
+            <w:r>
+              <w:rPr>
+                <w:b/>
+                <w:color w:val="2F5496" w:themeColor="accent5" w:themeShade="BF"/>
+                <w:sz w:val="24"/>
+                <w:szCs w:val="24"/>
+              </w:rPr>
+              <w:t>Engineer</w:t>
+            </w:r>
+          </w:p>
+        </w:tc>
+      </w:tr>
+      <w:tr>
+        <w:trPr>
+          <w:trHeight w:val="397"/>
+        </w:trPr>
+        <w:tc>
+          <w:tcPr>
+            <w:tcW w:w="2689" w:type="dxa"/>
+            <w:vAlign w:val="center"/>
+          </w:tcPr>
+          <w:p>
+            <w:pPr>
+              <w:spacing w:line="276" w:lineRule="auto"/>
+            </w:pPr>
+            <w:r>
+              <w:rPr>
+                <w:b/>
+              </w:rPr>
+              <w:t>CodeBrahma Technologies</w:t>
+            </w:r>
+          </w:p>
+        </w:tc>
+        <w:tc>
+          <w:tcPr>
+            <w:tcW w:w="2414" w:type="dxa"/>
+            <w:vAlign w:val="center"/>
+          </w:tcPr>
+          <w:p>
+            <w:pPr>
+              <w:spacing w:line="276" w:lineRule="auto"/>
+              <w:jc w:val="right"/>
+              <w:rPr>
+                <w:sz w:val="20"/>
+                <w:szCs w:val="20"/>
+              </w:rPr>
+            </w:pPr>
+            <w:r>
+              <w:rPr>
+                <w:sz w:val="20"/>
+                <w:szCs w:val="20"/>
+              </w:rPr>
+              <w:t>Mar 2018 – Jan 2019</w:t>
+            </w:r>
+          </w:p>
+        </w:tc>
+      </w:tr>
+      <w:tr>
+        <w:trPr>
+          <w:trHeight w:val="1394"/>
+        </w:trPr>
+        <w:tc>
+          <w:tcPr>
+            <w:tcW w:w="5103" w:type="dxa"/>
+            <w:gridSpan w:val="2"/>
+            <w:vAlign w:val="center"/>
+          </w:tcPr>
+          <w:p>
+            <w:pPr>
+              <w:pStyle w:val="ListParagraph"/>
+              <w:numPr>
+                <w:ilvl w:val="0"/>
+                <w:numId w:val="9"/>
+              </w:numPr>
+              <w:spacing w:before="120" w:line="276" w:lineRule="auto"/>
+            </w:pPr>
+            <w:r>
+              <w:t xml:space="preserve">Created complex &amp; reusable </w:t>
+            </w:r>
+            <w:r>
+              <w:t>UIs/Components</w:t>
+            </w:r>
+            <w:r>
+              <w:t xml:space="preserve"> using React.JS and 3</w:t>
+            </w:r>
+            <w:r>
+              <w:rPr>
+                <w:vertAlign w:val="superscript"/>
+              </w:rPr>
+              <w:t>rd</w:t>
+            </w:r>
+            <w:r>
+              <w:t xml:space="preserve"> party libraries</w:t>
+            </w:r>
+          </w:p>
+          <w:p>
+            <w:pPr>
+              <w:pStyle w:val="ListParagraph"/>
+              <w:numPr>
+                <w:ilvl w:val="0"/>
+                <w:numId w:val="9"/>
+              </w:numPr>
+              <w:spacing w:before="120" w:line="276" w:lineRule="auto"/>
+            </w:pPr>
+            <w:r>
+              <w:t>Developed Single-Codebase web &amp; mobile apps using React</w:t>
+            </w:r>
+            <w:r>
+              <w:t xml:space="preserve"> JS &amp; React</w:t>
+            </w:r>
+            <w:r>
+              <w:t xml:space="preserve"> Native</w:t>
+            </w:r>
+          </w:p>
+        </w:tc>
+      </w:tr>
+      <w:tr>
+        <w:trPr>
+          <w:trHeight w:val="168"/>
+        </w:trPr>
+        <w:tc>
+          <w:tcPr>
+            <w:tcW w:w="5103" w:type="dxa"/>
+            <w:gridSpan w:val="2"/>
+            <w:vAlign w:val="center"/>
+          </w:tcPr>
+          <w:p>
+            <w:pPr>
+              <w:spacing w:line="276" w:lineRule="auto"/>
+            </w:pPr>
           </w:p>
         </w:tc>
       </w:tr>
@@ -456,27 +730,8 @@
               <w:rPr>
                 <w:b/>
                 <w:color w:val="2F5496" w:themeColor="accent5" w:themeShade="BF"/>
-              </w:rPr>
-            </w:pPr>
-          </w:p>
-        </w:tc>
-      </w:tr>
-      <w:tr>
-        <w:trPr>
-          <w:trHeight w:val="454"/>
-        </w:trPr>
-        <w:tc>
-          <w:tcPr>
-            <w:tcW w:w="5103" w:type="dxa"/>
-            <w:gridSpan w:val="2"/>
-            <w:vAlign w:val="center"/>
-          </w:tcPr>
-          <w:p>
-            <w:pPr>
-              <w:spacing w:line="276" w:lineRule="auto"/>
-              <w:rPr>
-                <w:b/>
-                <w:color w:val="2F5496" w:themeColor="accent5" w:themeShade="BF"/>
+                <w:sz w:val="24"/>
+                <w:szCs w:val="24"/>
               </w:rPr>
             </w:pPr>
             <w:r>
@@ -486,7 +741,7 @@
                 <w:sz w:val="24"/>
                 <w:szCs w:val="24"/>
               </w:rPr>
-              <w:t xml:space="preserve">Software </w:t>
+              <w:t>Assistant System</w:t>
             </w:r>
             <w:r>
               <w:rPr>
@@ -495,7 +750,16 @@
                 <w:sz w:val="24"/>
                 <w:szCs w:val="24"/>
               </w:rPr>
-              <w:t>Engineer</w:t>
+              <w:t>s</w:t>
+            </w:r>
+            <w:r>
+              <w:rPr>
+                <w:b/>
+                <w:color w:val="2F5496" w:themeColor="accent5" w:themeShade="BF"/>
+                <w:sz w:val="24"/>
+                <w:szCs w:val="24"/>
+              </w:rPr>
+              <w:t xml:space="preserve"> Engineer</w:t>
             </w:r>
           </w:p>
         </w:tc>
@@ -512,12 +776,15 @@
           <w:p>
             <w:pPr>
               <w:spacing w:line="276" w:lineRule="auto"/>
+              <w:rPr>
+                <w:b/>
+              </w:rPr>
             </w:pPr>
             <w:r>
               <w:rPr>
                 <w:b/>
               </w:rPr>
-              <w:t>CodeBrahma Technologies</w:t>
+              <w:t>Tata Consultancy Services</w:t>
             </w:r>
           </w:p>
         </w:tc>
@@ -540,14 +807,14 @@
                 <w:sz w:val="20"/>
                 <w:szCs w:val="20"/>
               </w:rPr>
-              <w:t>Mar 2018 – Jan 2019</w:t>
+              <w:t>Feb 2017 – Mar 2018</w:t>
             </w:r>
           </w:p>
         </w:tc>
       </w:tr>
       <w:tr>
         <w:trPr>
-          <w:trHeight w:val="1564"/>
+          <w:trHeight w:val="1021"/>
         </w:trPr>
         <w:tc>
           <w:tcPr>
@@ -565,22 +832,13 @@
               <w:spacing w:before="120" w:line="276" w:lineRule="auto"/>
             </w:pPr>
             <w:r>
-              <w:t xml:space="preserve">Created complex &amp; reusable </w:t>
-            </w:r>
-            <w:r>
-              <w:t>UIs/Components</w:t>
-            </w:r>
-            <w:r>
-              <w:t xml:space="preserve"> using React.JS and 3</w:t>
-            </w:r>
-            <w:r>
-              <w:rPr>
-                <w:vertAlign w:val="superscript"/>
-              </w:rPr>
-              <w:t>rd</w:t>
-            </w:r>
-            <w:r>
-              <w:t xml:space="preserve"> party libraries</w:t>
+              <w:t xml:space="preserve">Worked on Oracle Siebel </w:t>
+            </w:r>
+            <w:r>
+              <w:t>CRM S</w:t>
+            </w:r>
+            <w:r>
+              <w:t>oftware</w:t>
             </w:r>
           </w:p>
           <w:p>
@@ -593,20 +851,35 @@
               <w:spacing w:before="120" w:line="276" w:lineRule="auto"/>
             </w:pPr>
             <w:r>
-              <w:t>Developed Single-Codebase web &amp; mobile apps using React</w:t>
-            </w:r>
-            <w:r>
-              <w:t xml:space="preserve"> JS &amp; React</w:t>
-            </w:r>
-            <w:r>
-              <w:t xml:space="preserve"> Native</w:t>
+              <w:t>Used</w:t>
+            </w:r>
+            <w:r>
+              <w:t xml:space="preserve"> OpenUI </w:t>
+            </w:r>
+            <w:r>
+              <w:t xml:space="preserve">framework </w:t>
+            </w:r>
+            <w:r>
+              <w:t>to</w:t>
+            </w:r>
+            <w:r>
+              <w:t xml:space="preserve"> </w:t>
+            </w:r>
+            <w:r>
+              <w:t>create</w:t>
+            </w:r>
+            <w:r>
+              <w:t xml:space="preserve"> PM/PR files</w:t>
+            </w:r>
+            <w:r>
+              <w:t xml:space="preserve"> to implement business logic</w:t>
             </w:r>
           </w:p>
         </w:tc>
       </w:tr>
       <w:tr>
         <w:trPr>
-          <w:trHeight w:val="397"/>
+          <w:trHeight w:val="282"/>
         </w:trPr>
         <w:tc>
           <w:tcPr>
@@ -623,7 +896,7 @@
       </w:tr>
       <w:tr>
         <w:trPr>
-          <w:trHeight w:val="397"/>
+          <w:trHeight w:val="771"/>
         </w:trPr>
         <w:tc>
           <w:tcPr>
@@ -635,100 +908,29 @@
             <w:pPr>
               <w:spacing w:line="276" w:lineRule="auto"/>
               <w:rPr>
+                <w:color w:val="2F5496" w:themeColor="accent5" w:themeShade="BF"/>
+                <w:sz w:val="24"/>
+                <w:szCs w:val="24"/>
+              </w:rPr>
+            </w:pPr>
+            <w:r>
+              <w:rPr>
                 <w:b/>
                 <w:color w:val="2F5496" w:themeColor="accent5" w:themeShade="BF"/>
                 <w:sz w:val="24"/>
                 <w:szCs w:val="24"/>
               </w:rPr>
-            </w:pPr>
-            <w:r>
-              <w:rPr>
-                <w:b/>
+              <w:t>Freelance Developer</w:t>
+            </w:r>
+            <w:r>
+              <w:rPr>
                 <w:color w:val="2F5496" w:themeColor="accent5" w:themeShade="BF"/>
                 <w:sz w:val="24"/>
                 <w:szCs w:val="24"/>
               </w:rPr>
-              <w:t>Assistant System</w:t>
-            </w:r>
-            <w:r>
-              <w:rPr>
-                <w:b/>
-                <w:color w:val="2F5496" w:themeColor="accent5" w:themeShade="BF"/>
-                <w:sz w:val="24"/>
-                <w:szCs w:val="24"/>
-              </w:rPr>
-              <w:t>s</w:t>
-            </w:r>
-            <w:r>
-              <w:rPr>
-                <w:b/>
-                <w:color w:val="2F5496" w:themeColor="accent5" w:themeShade="BF"/>
-                <w:sz w:val="24"/>
-                <w:szCs w:val="24"/>
-              </w:rPr>
-              <w:t xml:space="preserve"> Engineer</w:t>
-            </w:r>
-          </w:p>
-        </w:tc>
-      </w:tr>
-      <w:tr>
-        <w:trPr>
-          <w:trHeight w:val="397"/>
-        </w:trPr>
-        <w:tc>
-          <w:tcPr>
-            <w:tcW w:w="2689" w:type="dxa"/>
-            <w:vAlign w:val="center"/>
-          </w:tcPr>
-          <w:p>
-            <w:pPr>
-              <w:spacing w:line="276" w:lineRule="auto"/>
-              <w:rPr>
-                <w:b/>
-              </w:rPr>
-            </w:pPr>
-            <w:r>
-              <w:rPr>
-                <w:b/>
-              </w:rPr>
-              <w:t>Tata Consultancy Services</w:t>
-            </w:r>
-          </w:p>
-        </w:tc>
-        <w:tc>
-          <w:tcPr>
-            <w:tcW w:w="2414" w:type="dxa"/>
-            <w:vAlign w:val="center"/>
-          </w:tcPr>
-          <w:p>
-            <w:pPr>
-              <w:spacing w:line="276" w:lineRule="auto"/>
-              <w:jc w:val="right"/>
-              <w:rPr>
-                <w:sz w:val="20"/>
-                <w:szCs w:val="20"/>
-              </w:rPr>
-            </w:pPr>
-            <w:r>
-              <w:rPr>
-                <w:sz w:val="20"/>
-                <w:szCs w:val="20"/>
-              </w:rPr>
-              <w:t>Feb 2017 – Mar 2018</w:t>
-            </w:r>
-          </w:p>
-        </w:tc>
-      </w:tr>
-      <w:tr>
-        <w:trPr>
-          <w:trHeight w:val="1426"/>
-        </w:trPr>
-        <w:tc>
-          <w:tcPr>
-            <w:tcW w:w="5103" w:type="dxa"/>
-            <w:gridSpan w:val="2"/>
-            <w:vAlign w:val="center"/>
-          </w:tcPr>
+              <w:t xml:space="preserve"> </w:t>
+            </w:r>
+          </w:p>
           <w:p>
             <w:pPr>
               <w:pStyle w:val="ListParagraph"/>
@@ -736,135 +938,7 @@
                 <w:ilvl w:val="0"/>
                 <w:numId w:val="9"/>
               </w:numPr>
-              <w:spacing w:before="120" w:line="276" w:lineRule="auto"/>
-            </w:pPr>
-            <w:r>
-              <w:t xml:space="preserve">Worked on Oracle Siebel </w:t>
-            </w:r>
-            <w:r>
-              <w:t>CRM S</w:t>
-            </w:r>
-            <w:r>
-              <w:t>oftware</w:t>
-            </w:r>
-          </w:p>
-          <w:p>
-            <w:pPr>
-              <w:pStyle w:val="ListParagraph"/>
-              <w:numPr>
-                <w:ilvl w:val="0"/>
-                <w:numId w:val="9"/>
-              </w:numPr>
-              <w:spacing w:before="120" w:line="276" w:lineRule="auto"/>
-            </w:pPr>
-            <w:r>
-              <w:t>C</w:t>
-            </w:r>
-            <w:r>
-              <w:t xml:space="preserve">reated </w:t>
-            </w:r>
-            <w:r>
-              <w:t>W</w:t>
-            </w:r>
-            <w:r>
-              <w:t>orkflows, Business Components, Applets</w:t>
-            </w:r>
-          </w:p>
-          <w:p>
-            <w:pPr>
-              <w:pStyle w:val="ListParagraph"/>
-              <w:numPr>
-                <w:ilvl w:val="0"/>
-                <w:numId w:val="9"/>
-              </w:numPr>
-              <w:spacing w:before="120" w:line="276" w:lineRule="auto"/>
-            </w:pPr>
-            <w:r>
-              <w:t>W</w:t>
-            </w:r>
-            <w:r>
-              <w:t xml:space="preserve">orked on OpenUI </w:t>
-            </w:r>
-            <w:r>
-              <w:t xml:space="preserve">framework </w:t>
-            </w:r>
-            <w:r>
-              <w:t xml:space="preserve">using JavaScript </w:t>
-            </w:r>
-            <w:r>
-              <w:t xml:space="preserve">and </w:t>
-            </w:r>
-            <w:r>
-              <w:t>created PM/PR files</w:t>
-            </w:r>
-            <w:r>
-              <w:t xml:space="preserve"> to implement business logic</w:t>
-            </w:r>
-          </w:p>
-        </w:tc>
-      </w:tr>
-      <w:tr>
-        <w:trPr>
-          <w:trHeight w:val="432"/>
-        </w:trPr>
-        <w:tc>
-          <w:tcPr>
-            <w:tcW w:w="5103" w:type="dxa"/>
-            <w:gridSpan w:val="2"/>
-            <w:vAlign w:val="center"/>
-          </w:tcPr>
-          <w:p>
-            <w:pPr>
-              <w:spacing w:line="276" w:lineRule="auto"/>
-            </w:pPr>
-          </w:p>
-        </w:tc>
-      </w:tr>
-      <w:tr>
-        <w:trPr>
-          <w:trHeight w:val="1132"/>
-        </w:trPr>
-        <w:tc>
-          <w:tcPr>
-            <w:tcW w:w="5103" w:type="dxa"/>
-            <w:gridSpan w:val="2"/>
-            <w:vAlign w:val="center"/>
-          </w:tcPr>
-          <w:p>
-            <w:pPr>
-              <w:spacing w:line="276" w:lineRule="auto"/>
-              <w:rPr>
-                <w:color w:val="2F5496" w:themeColor="accent5" w:themeShade="BF"/>
-                <w:sz w:val="24"/>
-                <w:szCs w:val="24"/>
-              </w:rPr>
-            </w:pPr>
-            <w:r>
-              <w:rPr>
-                <w:b/>
-                <w:color w:val="2F5496" w:themeColor="accent5" w:themeShade="BF"/>
-                <w:sz w:val="24"/>
-                <w:szCs w:val="24"/>
-              </w:rPr>
-              <w:t>Freelance Developer</w:t>
-            </w:r>
-            <w:r>
-              <w:rPr>
-                <w:color w:val="2F5496" w:themeColor="accent5" w:themeShade="BF"/>
-                <w:sz w:val="24"/>
-                <w:szCs w:val="24"/>
-              </w:rPr>
-              <w:t xml:space="preserve"> </w:t>
-            </w:r>
-          </w:p>
-          <w:p>
-            <w:pPr>
-              <w:pStyle w:val="ListParagraph"/>
-              <w:numPr>
-                <w:ilvl w:val="0"/>
-                <w:numId w:val="9"/>
-              </w:numPr>
-              <w:spacing w:before="160" w:line="276" w:lineRule="auto"/>
+              <w:spacing w:before="40" w:line="276" w:lineRule="auto"/>
             </w:pPr>
             <w:r>
               <w:t xml:space="preserve">Created Android Apps, PHP Websites </w:t>
@@ -904,7 +978,7 @@
         </w:rPr>
         <w:t xml:space="preserve">    </w:t>
       </w:r>
-      <w:hyperlink r:id="rId8" w:history="1">
+      <w:hyperlink r:id="rId9" w:history="1">
         <w:r>
           <w:rPr>
             <w:rStyle w:val="Hyperlink"/>
@@ -954,11 +1028,10 @@
         </w:rPr>
         <w:t xml:space="preserve"> </w:t>
       </w:r>
-      <w:hyperlink r:id="rId9" w:history="1">
+      <w:hyperlink r:id="rId10" w:history="1">
         <w:r>
           <w:rPr>
             <w:rStyle w:val="Hyperlink"/>
-            <w:color w:val="000000" w:themeColor="text1"/>
           </w:rPr>
           <w:t>https://linkedin.com/in/kaushiknishchay</w:t>
         </w:r>
@@ -983,13 +1056,24 @@
         </w:rPr>
         <w:t xml:space="preserve">  </w:t>
       </w:r>
-      <w:hyperlink r:id="rId10" w:history="1">
+      <w:hyperlink r:id="rId11" w:history="1">
         <w:r>
           <w:rPr>
             <w:rStyle w:val="Hyperlink"/>
-            <w:color w:val="000000" w:themeColor="text1"/>
           </w:rPr>
-          <w:t>https://kaushik.tech/</w:t>
+          <w:t>https:/</w:t>
+        </w:r>
+        <w:r>
+          <w:rPr>
+            <w:rStyle w:val="Hyperlink"/>
+          </w:rPr>
+          <w:t>/</w:t>
+        </w:r>
+        <w:r>
+          <w:rPr>
+            <w:rStyle w:val="Hyperlink"/>
+          </w:rPr>
+          <w:t>nkaushik.in/</w:t>
         </w:r>
       </w:hyperlink>
       <w:r>
@@ -1012,6 +1096,7 @@
       <w:r>
         <w:rPr>
           <w:noProof/>
+          <w:lang w:val="en-IN" w:eastAsia="en-IN"/>
         </w:rPr>
         <mc:AlternateContent>
           <mc:Choice Requires="wps">
@@ -1146,7 +1231,7 @@
                 <w:bCs/>
                 <w:color w:val="000000" w:themeColor="text1"/>
               </w:rPr>
-              <w:t>JavaScript / React.JS</w:t>
+              <w:t>JavaScript</w:t>
             </w:r>
           </w:p>
         </w:tc>
@@ -1161,8 +1246,16 @@
             <w:vAlign w:val="center"/>
           </w:tcPr>
           <w:p>
-            <w:r>
-              <w:t>NodeJS / Express JS / Mongo DB</w:t>
+            <w:pPr>
+              <w:pStyle w:val="ListBullet"/>
+              <w:numPr>
+                <w:ilvl w:val="0"/>
+                <w:numId w:val="0"/>
+              </w:numPr>
+              <w:ind w:left="360" w:hanging="360"/>
+            </w:pPr>
+            <w:r>
+              <w:t>Python</w:t>
             </w:r>
           </w:p>
         </w:tc>
@@ -1186,7 +1279,37 @@
               <w:ind w:left="360" w:hanging="360"/>
             </w:pPr>
             <w:r>
-              <w:t>Python, C, C++, Java</w:t>
+              <w:t>Java</w:t>
+            </w:r>
+          </w:p>
+        </w:tc>
+      </w:tr>
+      <w:tr>
+        <w:trPr>
+          <w:trHeight w:val="452"/>
+        </w:trPr>
+        <w:tc>
+          <w:tcPr>
+            <w:tcW w:w="4855" w:type="dxa"/>
+            <w:vAlign w:val="center"/>
+          </w:tcPr>
+          <w:p>
+            <w:pPr>
+              <w:pStyle w:val="ListBullet"/>
+              <w:numPr>
+                <w:ilvl w:val="0"/>
+                <w:numId w:val="0"/>
+              </w:numPr>
+              <w:ind w:left="360" w:hanging="360"/>
+            </w:pPr>
+            <w:r>
+              <w:rPr>
+                <w:i/>
+              </w:rPr>
+              <w:t>Technologies</w:t>
+            </w:r>
+            <w:r>
+              <w:t>: Docker, Kubernetes</w:t>
             </w:r>
           </w:p>
         </w:tc>
@@ -1217,6 +1340,7 @@
           <w:noProof/>
           <w:sz w:val="28"/>
           <w:szCs w:val="28"/>
+          <w:lang w:val="en-IN" w:eastAsia="en-IN"/>
         </w:rPr>
         <mc:AlternateContent>
           <mc:Choice Requires="wps">
@@ -1310,6 +1434,8 @@
           </mc:Fallback>
         </mc:AlternateContent>
       </w:r>
+      <w:bookmarkStart w:id="0" w:name="_GoBack"/>
+      <w:bookmarkEnd w:id="0"/>
     </w:p>
     <w:tbl>
       <w:tblPr>
@@ -1350,21 +1476,7 @@
                 <w:sz w:val="24"/>
                 <w:szCs w:val="24"/>
               </w:rPr>
-              <w:t>YouTube Slack</w:t>
-            </w:r>
-            <w:r>
-              <w:rPr>
-                <w:sz w:val="24"/>
-                <w:szCs w:val="24"/>
-              </w:rPr>
-              <w:t xml:space="preserve"> </w:t>
-            </w:r>
-            <w:r>
-              <w:rPr>
-                <w:sz w:val="24"/>
-                <w:szCs w:val="24"/>
-              </w:rPr>
-              <w:t>Bot</w:t>
+              <w:t>kaushiknishchay.github.io</w:t>
             </w:r>
           </w:p>
         </w:tc>
@@ -1390,7 +1502,21 @@
                 <w:sz w:val="24"/>
                 <w:szCs w:val="24"/>
               </w:rPr>
-              <w:t>Node &amp; Socket.IO</w:t>
+              <w:t>YouTube Slack</w:t>
+            </w:r>
+            <w:r>
+              <w:rPr>
+                <w:sz w:val="24"/>
+                <w:szCs w:val="24"/>
+              </w:rPr>
+              <w:t xml:space="preserve"> </w:t>
+            </w:r>
+            <w:r>
+              <w:rPr>
+                <w:sz w:val="24"/>
+                <w:szCs w:val="24"/>
+              </w:rPr>
+              <w:t>Bot</w:t>
             </w:r>
           </w:p>
         </w:tc>
@@ -1407,30 +1533,16 @@
           <w:p>
             <w:pPr>
               <w:rPr>
-                <w:color w:val="3E7BBE"/>
-              </w:rPr>
-            </w:pPr>
-            <w:r>
-              <w:rPr>
                 <w:sz w:val="24"/>
                 <w:szCs w:val="24"/>
               </w:rPr>
-              <w:t>Indian Stock E</w:t>
-            </w:r>
+            </w:pPr>
             <w:r>
               <w:rPr>
                 <w:sz w:val="24"/>
                 <w:szCs w:val="24"/>
               </w:rPr>
-              <w:t>xchange</w:t>
-            </w:r>
-            <w:r>
-              <w:rPr>
-                <w:color w:val="3E7BBE"/>
-                <w:sz w:val="24"/>
-                <w:szCs w:val="24"/>
-              </w:rPr>
-              <w:t xml:space="preserve"> </w:t>
+              <w:t>Node &amp; Socket.IO</w:t>
             </w:r>
           </w:p>
         </w:tc>
@@ -1445,12 +1557,32 @@
             <w:vAlign w:val="center"/>
           </w:tcPr>
           <w:p>
+            <w:pPr>
+              <w:rPr>
+                <w:color w:val="3E7BBE"/>
+              </w:rPr>
+            </w:pPr>
             <w:r>
               <w:rPr>
                 <w:sz w:val="24"/>
                 <w:szCs w:val="24"/>
               </w:rPr>
-              <w:t>Opening Bell</w:t>
+              <w:t>Indian Stock E</w:t>
+            </w:r>
+            <w:r>
+              <w:rPr>
+                <w:sz w:val="24"/>
+                <w:szCs w:val="24"/>
+              </w:rPr>
+              <w:t>xchange</w:t>
+            </w:r>
+            <w:r>
+              <w:rPr>
+                <w:color w:val="3E7BBE"/>
+                <w:sz w:val="24"/>
+                <w:szCs w:val="24"/>
+              </w:rPr>
+              <w:t xml:space="preserve"> </w:t>
             </w:r>
           </w:p>
         </w:tc>
@@ -1465,17 +1597,12 @@
             <w:vAlign w:val="center"/>
           </w:tcPr>
           <w:p>
-            <w:pPr>
-              <w:rPr>
-                <w:bCs/>
-              </w:rPr>
-            </w:pPr>
             <w:r>
               <w:rPr>
                 <w:sz w:val="24"/>
                 <w:szCs w:val="24"/>
               </w:rPr>
-              <w:t>Cloud Backup</w:t>
+              <w:t>Opening Bell</w:t>
             </w:r>
           </w:p>
         </w:tc>
@@ -1490,12 +1617,17 @@
             <w:vAlign w:val="center"/>
           </w:tcPr>
           <w:p>
+            <w:pPr>
+              <w:rPr>
+                <w:bCs/>
+              </w:rPr>
+            </w:pPr>
             <w:r>
               <w:rPr>
                 <w:sz w:val="24"/>
                 <w:szCs w:val="24"/>
               </w:rPr>
-              <w:t>Hacker News</w:t>
+              <w:t>Cloud Backup</w:t>
             </w:r>
           </w:p>
         </w:tc>
@@ -1510,24 +1642,12 @@
             <w:vAlign w:val="center"/>
           </w:tcPr>
           <w:p>
-            <w:pPr>
-              <w:rPr>
-                <w:color w:val="3E7BBE"/>
-              </w:rPr>
-            </w:pPr>
             <w:r>
               <w:rPr>
                 <w:sz w:val="24"/>
                 <w:szCs w:val="24"/>
               </w:rPr>
-              <w:t>Kaushik.tec</w:t>
-            </w:r>
-            <w:r>
-              <w:rPr>
-                <w:sz w:val="24"/>
-                <w:szCs w:val="24"/>
-              </w:rPr>
-              <w:t>h</w:t>
+              <w:t>Hacker News</w:t>
             </w:r>
           </w:p>
         </w:tc>
@@ -1591,7 +1711,7 @@
               </w:rPr>
               <w:t xml:space="preserve">Projects available at my </w:t>
             </w:r>
-            <w:hyperlink r:id="rId11" w:history="1">
+            <w:hyperlink r:id="rId12" w:history="1">
               <w:r>
                 <w:rPr>
                   <w:rStyle w:val="Hyperlink"/>
@@ -1632,6 +1752,7 @@
         <w:rPr>
           <w:b/>
           <w:noProof/>
+          <w:lang w:val="en-IN" w:eastAsia="en-IN"/>
         </w:rPr>
         <mc:AlternateContent>
           <mc:Choice Requires="wps">
@@ -1836,7 +1957,7 @@
     <w:sectPr>
       <w:type w:val="continuous"/>
       <w:pgSz w:w="11909" w:h="16834" w:code="9"/>
-      <w:pgMar w:top="720" w:right="720" w:bottom="720" w:left="720" w:header="432" w:footer="576" w:gutter="0"/>
+      <w:pgMar w:top="567" w:right="720" w:bottom="567" w:left="720" w:header="431" w:footer="578" w:gutter="0"/>
       <w:cols w:num="2" w:space="720"/>
       <w:docGrid w:linePitch="360"/>
     </w:sectPr>
@@ -1845,7 +1966,7 @@
 </file>
 
 <file path=word/endnotes.xml><?xml version="1.0" encoding="utf-8"?>
-<w:endnotes xmlns:wpc="http://schemas.microsoft.com/office/word/2010/wordprocessingCanvas" xmlns:mc="http://schemas.openxmlformats.org/markup-compatibility/2006" xmlns:o="urn:schemas-microsoft-com:office:office" xmlns:r="http://schemas.openxmlformats.org/officeDocument/2006/relationships" xmlns:m="http://schemas.openxmlformats.org/officeDocument/2006/math" xmlns:v="urn:schemas-microsoft-com:vml" xmlns:wp14="http://schemas.microsoft.com/office/word/2010/wordprocessingDrawing" xmlns:wp="http://schemas.openxmlformats.org/drawingml/2006/wordprocessingDrawing" xmlns:w10="urn:schemas-microsoft-com:office:word" xmlns:w="http://schemas.openxmlformats.org/wordprocessingml/2006/main" xmlns:w14="http://schemas.microsoft.com/office/word/2010/wordml" xmlns:w15="http://schemas.microsoft.com/office/word/2012/wordml" xmlns:wpg="http://schemas.microsoft.com/office/word/2010/wordprocessingGroup" xmlns:wpi="http://schemas.microsoft.com/office/word/2010/wordprocessingInk" xmlns:wne="http://schemas.microsoft.com/office/word/2006/wordml" xmlns:wps="http://schemas.microsoft.com/office/word/2010/wordprocessingShape" mc:Ignorable="w14 w15 wp14">
+<w:endnotes xmlns:wpc="http://schemas.microsoft.com/office/word/2010/wordprocessingCanvas" xmlns:cx="http://schemas.microsoft.com/office/drawing/2014/chartex" xmlns:mc="http://schemas.openxmlformats.org/markup-compatibility/2006" xmlns:o="urn:schemas-microsoft-com:office:office" xmlns:r="http://schemas.openxmlformats.org/officeDocument/2006/relationships" xmlns:m="http://schemas.openxmlformats.org/officeDocument/2006/math" xmlns:v="urn:schemas-microsoft-com:vml" xmlns:wp14="http://schemas.microsoft.com/office/word/2010/wordprocessingDrawing" xmlns:wp="http://schemas.openxmlformats.org/drawingml/2006/wordprocessingDrawing" xmlns:w10="urn:schemas-microsoft-com:office:word" xmlns:w="http://schemas.openxmlformats.org/wordprocessingml/2006/main" xmlns:w14="http://schemas.microsoft.com/office/word/2010/wordml" xmlns:w15="http://schemas.microsoft.com/office/word/2012/wordml" xmlns:w16se="http://schemas.microsoft.com/office/word/2015/wordml/symex" xmlns:wpg="http://schemas.microsoft.com/office/word/2010/wordprocessingGroup" xmlns:wpi="http://schemas.microsoft.com/office/word/2010/wordprocessingInk" xmlns:wne="http://schemas.microsoft.com/office/word/2006/wordml" xmlns:wps="http://schemas.microsoft.com/office/word/2010/wordprocessingShape" mc:Ignorable="w14 w15 w16se wp14">
   <w:endnote w:type="separator" w:id="-1">
     <w:p>
       <w:pPr>
@@ -1870,7 +1991,7 @@
 </file>
 
 <file path=word/footnotes.xml><?xml version="1.0" encoding="utf-8"?>
-<w:footnotes xmlns:wpc="http://schemas.microsoft.com/office/word/2010/wordprocessingCanvas" xmlns:mc="http://schemas.openxmlformats.org/markup-compatibility/2006" xmlns:o="urn:schemas-microsoft-com:office:office" xmlns:r="http://schemas.openxmlformats.org/officeDocument/2006/relationships" xmlns:m="http://schemas.openxmlformats.org/officeDocument/2006/math" xmlns:v="urn:schemas-microsoft-com:vml" xmlns:wp14="http://schemas.microsoft.com/office/word/2010/wordprocessingDrawing" xmlns:wp="http://schemas.openxmlformats.org/drawingml/2006/wordprocessingDrawing" xmlns:w10="urn:schemas-microsoft-com:office:word" xmlns:w="http://schemas.openxmlformats.org/wordprocessingml/2006/main" xmlns:w14="http://schemas.microsoft.com/office/word/2010/wordml" xmlns:w15="http://schemas.microsoft.com/office/word/2012/wordml" xmlns:wpg="http://schemas.microsoft.com/office/word/2010/wordprocessingGroup" xmlns:wpi="http://schemas.microsoft.com/office/word/2010/wordprocessingInk" xmlns:wne="http://schemas.microsoft.com/office/word/2006/wordml" xmlns:wps="http://schemas.microsoft.com/office/word/2010/wordprocessingShape" mc:Ignorable="w14 w15 wp14">
+<w:footnotes xmlns:wpc="http://schemas.microsoft.com/office/word/2010/wordprocessingCanvas" xmlns:cx="http://schemas.microsoft.com/office/drawing/2014/chartex" xmlns:mc="http://schemas.openxmlformats.org/markup-compatibility/2006" xmlns:o="urn:schemas-microsoft-com:office:office" xmlns:r="http://schemas.openxmlformats.org/officeDocument/2006/relationships" xmlns:m="http://schemas.openxmlformats.org/officeDocument/2006/math" xmlns:v="urn:schemas-microsoft-com:vml" xmlns:wp14="http://schemas.microsoft.com/office/word/2010/wordprocessingDrawing" xmlns:wp="http://schemas.openxmlformats.org/drawingml/2006/wordprocessingDrawing" xmlns:w10="urn:schemas-microsoft-com:office:word" xmlns:w="http://schemas.openxmlformats.org/wordprocessingml/2006/main" xmlns:w14="http://schemas.microsoft.com/office/word/2010/wordml" xmlns:w15="http://schemas.microsoft.com/office/word/2012/wordml" xmlns:w16se="http://schemas.microsoft.com/office/word/2015/wordml/symex" xmlns:wpg="http://schemas.microsoft.com/office/word/2010/wordprocessingGroup" xmlns:wpi="http://schemas.microsoft.com/office/word/2010/wordprocessingInk" xmlns:wne="http://schemas.microsoft.com/office/word/2006/wordml" xmlns:wps="http://schemas.microsoft.com/office/word/2010/wordprocessingShape" mc:Ignorable="w14 w15 w16se wp14">
   <w:footnote w:type="separator" w:id="-1">
     <w:p>
       <w:pPr>
@@ -1895,7 +2016,7 @@
 </file>
 
 <file path=word/numbering.xml><?xml version="1.0" encoding="utf-8"?>
-<w:numbering xmlns:wpc="http://schemas.microsoft.com/office/word/2010/wordprocessingCanvas" xmlns:mc="http://schemas.openxmlformats.org/markup-compatibility/2006" xmlns:o="urn:schemas-microsoft-com:office:office" xmlns:r="http://schemas.openxmlformats.org/officeDocument/2006/relationships" xmlns:m="http://schemas.openxmlformats.org/officeDocument/2006/math" xmlns:v="urn:schemas-microsoft-com:vml" xmlns:wp14="http://schemas.microsoft.com/office/word/2010/wordprocessingDrawing" xmlns:wp="http://schemas.openxmlformats.org/drawingml/2006/wordprocessingDrawing" xmlns:w10="urn:schemas-microsoft-com:office:word" xmlns:w="http://schemas.openxmlformats.org/wordprocessingml/2006/main" xmlns:w14="http://schemas.microsoft.com/office/word/2010/wordml" xmlns:w15="http://schemas.microsoft.com/office/word/2012/wordml" xmlns:wpg="http://schemas.microsoft.com/office/word/2010/wordprocessingGroup" xmlns:wpi="http://schemas.microsoft.com/office/word/2010/wordprocessingInk" xmlns:wne="http://schemas.microsoft.com/office/word/2006/wordml" xmlns:wps="http://schemas.microsoft.com/office/word/2010/wordprocessingShape" mc:Ignorable="w14 w15 wp14">
+<w:numbering xmlns:wpc="http://schemas.microsoft.com/office/word/2010/wordprocessingCanvas" xmlns:cx="http://schemas.microsoft.com/office/drawing/2014/chartex" xmlns:mc="http://schemas.openxmlformats.org/markup-compatibility/2006" xmlns:o="urn:schemas-microsoft-com:office:office" xmlns:r="http://schemas.openxmlformats.org/officeDocument/2006/relationships" xmlns:m="http://schemas.openxmlformats.org/officeDocument/2006/math" xmlns:v="urn:schemas-microsoft-com:vml" xmlns:wp14="http://schemas.microsoft.com/office/word/2010/wordprocessingDrawing" xmlns:wp="http://schemas.openxmlformats.org/drawingml/2006/wordprocessingDrawing" xmlns:w10="urn:schemas-microsoft-com:office:word" xmlns:w="http://schemas.openxmlformats.org/wordprocessingml/2006/main" xmlns:w14="http://schemas.microsoft.com/office/word/2010/wordml" xmlns:w15="http://schemas.microsoft.com/office/word/2012/wordml" xmlns:w16se="http://schemas.microsoft.com/office/word/2015/wordml/symex" xmlns:wpg="http://schemas.microsoft.com/office/word/2010/wordprocessingGroup" xmlns:wpi="http://schemas.microsoft.com/office/word/2010/wordprocessingInk" xmlns:wne="http://schemas.microsoft.com/office/word/2006/wordml" xmlns:wps="http://schemas.microsoft.com/office/word/2010/wordprocessingShape" mc:Ignorable="w14 w15 w16se wp14">
   <w:numPicBullet w:numPicBulletId="0">
     <w:pict>
       <v:shapetype id="_x0000_t75" coordsize="21600,21600" o:spt="75" o:preferrelative="t" path="m@4@5l@4@11@9@11@9@5xe" filled="f" stroked="f">
@@ -1917,12 +2038,12 @@
         <v:path o:extrusionok="f" gradientshapeok="t" o:connecttype="rect"/>
         <o:lock v:ext="edit" aspectratio="t"/>
       </v:shapetype>
-      <v:shape id="_x0000_i1037" type="#_x0000_t75" style="width:13.6pt;height:13.6pt;visibility:visible;mso-wrap-style:square" o:bullet="t">
+      <v:shape id="_x0000_i1062" type="#_x0000_t75" style="width:13.5pt;height:13.5pt;visibility:visible;mso-wrap-style:square" o:bullet="t">
         <v:imagedata r:id="rId1" o:title=""/>
       </v:shape>
     </w:pict>
   </w:numPicBullet>
-  <w:abstractNum w:abstractNumId="0">
+  <w:abstractNum w:abstractNumId="0" w15:restartNumberingAfterBreak="0">
     <w:nsid w:val="FFFFFF89"/>
     <w:multiLevelType w:val="singleLevel"/>
     <w:tmpl w:val="FC8E9F24"/>
@@ -1943,7 +2064,7 @@
       </w:rPr>
     </w:lvl>
   </w:abstractNum>
-  <w:abstractNum w:abstractNumId="1">
+  <w:abstractNum w:abstractNumId="1" w15:restartNumberingAfterBreak="0">
     <w:nsid w:val="05EB3E22"/>
     <w:multiLevelType w:val="hybridMultilevel"/>
     <w:tmpl w:val="CDD29210"/>
@@ -2056,7 +2177,7 @@
       </w:rPr>
     </w:lvl>
   </w:abstractNum>
-  <w:abstractNum w:abstractNumId="2">
+  <w:abstractNum w:abstractNumId="2" w15:restartNumberingAfterBreak="0">
     <w:nsid w:val="081F4FF5"/>
     <w:multiLevelType w:val="hybridMultilevel"/>
     <w:tmpl w:val="7C22A806"/>
@@ -2169,7 +2290,7 @@
       </w:rPr>
     </w:lvl>
   </w:abstractNum>
-  <w:abstractNum w:abstractNumId="3">
+  <w:abstractNum w:abstractNumId="3" w15:restartNumberingAfterBreak="0">
     <w:nsid w:val="158257EB"/>
     <w:multiLevelType w:val="hybridMultilevel"/>
     <w:tmpl w:val="74B84A26"/>
@@ -2281,7 +2402,7 @@
       </w:rPr>
     </w:lvl>
   </w:abstractNum>
-  <w:abstractNum w:abstractNumId="4">
+  <w:abstractNum w:abstractNumId="4" w15:restartNumberingAfterBreak="0">
     <w:nsid w:val="20A638E3"/>
     <w:multiLevelType w:val="hybridMultilevel"/>
     <w:tmpl w:val="33AEF072"/>
@@ -2394,7 +2515,7 @@
       </w:rPr>
     </w:lvl>
   </w:abstractNum>
-  <w:abstractNum w:abstractNumId="5">
+  <w:abstractNum w:abstractNumId="5" w15:restartNumberingAfterBreak="0">
     <w:nsid w:val="299F774F"/>
     <w:multiLevelType w:val="hybridMultilevel"/>
     <w:tmpl w:val="6CD495CE"/>
@@ -2507,7 +2628,7 @@
       </w:rPr>
     </w:lvl>
   </w:abstractNum>
-  <w:abstractNum w:abstractNumId="6">
+  <w:abstractNum w:abstractNumId="6" w15:restartNumberingAfterBreak="0">
     <w:nsid w:val="2F5507C1"/>
     <w:multiLevelType w:val="hybridMultilevel"/>
     <w:tmpl w:val="2A78ABB6"/>
@@ -2619,7 +2740,7 @@
       </w:rPr>
     </w:lvl>
   </w:abstractNum>
-  <w:abstractNum w:abstractNumId="7">
+  <w:abstractNum w:abstractNumId="7" w15:restartNumberingAfterBreak="0">
     <w:nsid w:val="43107C3B"/>
     <w:multiLevelType w:val="hybridMultilevel"/>
     <w:tmpl w:val="4FA28ED6"/>
@@ -2732,7 +2853,7 @@
       </w:rPr>
     </w:lvl>
   </w:abstractNum>
-  <w:abstractNum w:abstractNumId="8">
+  <w:abstractNum w:abstractNumId="8" w15:restartNumberingAfterBreak="0">
     <w:nsid w:val="4D614D13"/>
     <w:multiLevelType w:val="hybridMultilevel"/>
     <w:tmpl w:val="8CB20E14"/>
@@ -2845,7 +2966,7 @@
       </w:rPr>
     </w:lvl>
   </w:abstractNum>
-  <w:abstractNum w:abstractNumId="9">
+  <w:abstractNum w:abstractNumId="9" w15:restartNumberingAfterBreak="0">
     <w:nsid w:val="5BEC44B4"/>
     <w:multiLevelType w:val="multilevel"/>
     <w:tmpl w:val="F76C6C6E"/>
@@ -2958,7 +3079,7 @@
       </w:rPr>
     </w:lvl>
   </w:abstractNum>
-  <w:abstractNum w:abstractNumId="10">
+  <w:abstractNum w:abstractNumId="10" w15:restartNumberingAfterBreak="0">
     <w:nsid w:val="73D44A81"/>
     <w:multiLevelType w:val="hybridMultilevel"/>
     <w:tmpl w:val="D618D28C"/>
@@ -3071,7 +3192,7 @@
       </w:rPr>
     </w:lvl>
   </w:abstractNum>
-  <w:abstractNum w:abstractNumId="11">
+  <w:abstractNum w:abstractNumId="11" w15:restartNumberingAfterBreak="0">
     <w:nsid w:val="7A4A4E41"/>
     <w:multiLevelType w:val="hybridMultilevel"/>
     <w:tmpl w:val="25DA5DB2"/>
@@ -3224,7 +3345,7 @@
 </file>
 
 <file path=word/styles.xml><?xml version="1.0" encoding="utf-8"?>
-<w:styles xmlns:mc="http://schemas.openxmlformats.org/markup-compatibility/2006" xmlns:r="http://schemas.openxmlformats.org/officeDocument/2006/relationships" xmlns:w="http://schemas.openxmlformats.org/wordprocessingml/2006/main" xmlns:w14="http://schemas.microsoft.com/office/word/2010/wordml" xmlns:w15="http://schemas.microsoft.com/office/word/2012/wordml" mc:Ignorable="w14 w15">
+<w:styles xmlns:mc="http://schemas.openxmlformats.org/markup-compatibility/2006" xmlns:r="http://schemas.openxmlformats.org/officeDocument/2006/relationships" xmlns:w="http://schemas.openxmlformats.org/wordprocessingml/2006/main" xmlns:w14="http://schemas.microsoft.com/office/word/2010/wordml" xmlns:w15="http://schemas.microsoft.com/office/word/2012/wordml" xmlns:w16se="http://schemas.microsoft.com/office/word/2015/wordml/symex" mc:Ignorable="w14 w15 w16se">
   <w:docDefaults>
     <w:rPrDefault>
       <w:rPr>
@@ -3664,7 +3785,6 @@
       <w:spacing w:after="0" w:line="240" w:lineRule="auto"/>
     </w:pPr>
     <w:tblPr>
-      <w:tblInd w:w="0" w:type="dxa"/>
       <w:tblBorders>
         <w:top w:val="single" w:sz="4" w:space="0" w:color="auto"/>
         <w:left w:val="single" w:sz="4" w:space="0" w:color="auto"/>
@@ -3673,12 +3793,6 @@
         <w:insideH w:val="single" w:sz="4" w:space="0" w:color="auto"/>
         <w:insideV w:val="single" w:sz="4" w:space="0" w:color="auto"/>
       </w:tblBorders>
-      <w:tblCellMar>
-        <w:top w:w="0" w:type="dxa"/>
-        <w:left w:w="108" w:type="dxa"/>
-        <w:bottom w:w="0" w:type="dxa"/>
-        <w:right w:w="108" w:type="dxa"/>
-      </w:tblCellMar>
     </w:tblPr>
   </w:style>
   <w:style w:type="paragraph" w:styleId="Header">
@@ -4131,7 +4245,7 @@
 </file>
 
 <file path=customXml/itemProps1.xml><?xml version="1.0" encoding="utf-8"?>
-<ds:datastoreItem xmlns:ds="http://schemas.openxmlformats.org/officeDocument/2006/customXml" ds:itemID="{F639B1E8-CED0-48FB-B8DE-8D48A9E86864}">
+<ds:datastoreItem xmlns:ds="http://schemas.openxmlformats.org/officeDocument/2006/customXml" ds:itemID="{03E6752A-B60C-42E9-821B-EEA9F0745E6E}">
   <ds:schemaRefs>
     <ds:schemaRef ds:uri="http://schemas.openxmlformats.org/officeDocument/2006/bibliography"/>
   </ds:schemaRefs>

</xml_diff>